<commit_message>
Informe Final + Nombres componentes
</commit_message>
<xml_diff>
--- a/Archivos/Informe.docx
+++ b/Archivos/Informe.docx
@@ -1056,17 +1056,7 @@
           <w:szCs w:val="24"/>
           <w:lang w:eastAsia="es-419"/>
         </w:rPr>
-        <w:t>(habilitación de escritura</w:t>
-      </w:r>
-      <w:r>
-        <w:rPr>
-          <w:rFonts w:ascii="Segoe UI" w:hAnsi="Segoe UI" w:cs="Segoe UI"/>
-          <w:noProof/>
-          <w:sz w:val="24"/>
-          <w:szCs w:val="24"/>
-          <w:lang w:eastAsia="es-419"/>
-        </w:rPr>
-        <w:t xml:space="preserve">) </w:t>
+        <w:t xml:space="preserve">(habilitación de escritura) </w:t>
       </w:r>
       <w:r>
         <w:rPr>
@@ -1575,27 +1565,7 @@
           <w:szCs w:val="24"/>
           <w:lang w:eastAsia="es-419"/>
         </w:rPr>
-        <w:t xml:space="preserve"> de 3 bits y salida de 8 bits. Resuelve una serie de operaciones que son ejecutadas según la señal a la cuál cada una de las mismas corresponde. Puede realizar la devolución de la entrada A, puede desplazar a la derecha y a la izquierda, sumar, restar y realizar AND, OR y XOR. </w:t>
-      </w:r>
-      <w:r>
-        <w:rPr>
-          <w:rFonts w:ascii="Segoe UI" w:hAnsi="Segoe UI" w:cs="Segoe UI"/>
-          <w:noProof/>
-          <w:sz w:val="24"/>
-          <w:szCs w:val="24"/>
-          <w:lang w:eastAsia="es-419"/>
-        </w:rPr>
-        <w:t xml:space="preserve">Estilo </w:t>
-      </w:r>
-      <w:r>
-        <w:rPr>
-          <w:rFonts w:ascii="Segoe UI" w:hAnsi="Segoe UI" w:cs="Segoe UI"/>
-          <w:noProof/>
-          <w:sz w:val="24"/>
-          <w:szCs w:val="24"/>
-          <w:lang w:eastAsia="es-419"/>
-        </w:rPr>
-        <w:t>descriptivo: flujo de datos.</w:t>
+        <w:t xml:space="preserve"> de 3 bits y salida de 8 bits. Resuelve una serie de operaciones que son ejecutadas según la señal a la cuál cada una de las mismas corresponde. Puede realizar la devolución de la entrada A, puede desplazar a la derecha y a la izquierda, sumar, restar y realizar AND, OR y XOR. Estilo descriptivo: flujo de datos.</w:t>
       </w:r>
     </w:p>
     <w:p>
@@ -4519,7 +4489,64 @@
           <w:lang w:eastAsia="es-419"/>
         </w:rPr>
         <w:tab/>
-        <w:t>El Test Bench realizado consiste…</w:t>
+      </w:r>
+      <w:r>
+        <w:rPr>
+          <w:rFonts w:ascii="Segoe UI" w:hAnsi="Segoe UI" w:cs="Segoe UI"/>
+          <w:noProof/>
+          <w:sz w:val="24"/>
+          <w:szCs w:val="24"/>
+          <w:lang w:eastAsia="es-419"/>
+        </w:rPr>
+        <w:t>El Test Bench realizado para la ALU no posee entity, y sólo agregamos el componente a probar, sin clock ni reset, ya que hicimos un proceso que aumenta el valor de la señal de operación por cada delay de nano-segundos.</w:t>
+      </w:r>
+    </w:p>
+    <w:p>
+      <w:pPr>
+        <w:spacing w:line="240" w:lineRule="auto"/>
+        <w:jc w:val="both"/>
+        <w:rPr>
+          <w:rFonts w:ascii="Segoe UI" w:hAnsi="Segoe UI" w:cs="Segoe UI"/>
+          <w:noProof/>
+          <w:sz w:val="24"/>
+          <w:szCs w:val="24"/>
+          <w:lang w:eastAsia="es-419"/>
+        </w:rPr>
+      </w:pPr>
+      <w:r>
+        <w:rPr>
+          <w:rFonts w:ascii="Segoe UI" w:hAnsi="Segoe UI" w:cs="Segoe UI"/>
+          <w:noProof/>
+          <w:sz w:val="24"/>
+          <w:szCs w:val="24"/>
+          <w:lang w:eastAsia="es-419"/>
+        </w:rPr>
+        <w:tab/>
+        <w:t>En el caso del Test Bench del Procesador, tampoco utilizamos entity pero sí agregamos el clock y el reset, los cuales son utilizados cada uno con un proceso por separado.</w:t>
+      </w:r>
+    </w:p>
+    <w:p>
+      <w:pPr>
+        <w:spacing w:line="240" w:lineRule="auto"/>
+        <w:jc w:val="both"/>
+        <w:rPr>
+          <w:rFonts w:ascii="Segoe UI" w:hAnsi="Segoe UI" w:cs="Segoe UI"/>
+          <w:noProof/>
+          <w:sz w:val="24"/>
+          <w:szCs w:val="24"/>
+          <w:lang w:eastAsia="es-419"/>
+        </w:rPr>
+      </w:pPr>
+      <w:r>
+        <w:rPr>
+          <w:rFonts w:ascii="Segoe UI" w:hAnsi="Segoe UI" w:cs="Segoe UI"/>
+          <w:noProof/>
+          <w:sz w:val="24"/>
+          <w:szCs w:val="24"/>
+          <w:lang w:eastAsia="es-419"/>
+        </w:rPr>
+        <w:tab/>
+        <w:t>Ambos Tests los hicimos con comprobaciones assert, probando cada salida posible del componente utilizado.</w:t>
       </w:r>
     </w:p>
     <w:p>
@@ -4707,37 +4734,7 @@
           <w:szCs w:val="24"/>
           <w:lang w:eastAsia="es-419"/>
         </w:rPr>
-        <w:t xml:space="preserve">, no quisimos hacer tareas por separado ya que esto podría crear conflicto en la diferente realización de lógica o código a lo largo del proyecto. </w:t>
-      </w:r>
-      <w:r>
-        <w:rPr>
-          <w:rFonts w:ascii="Segoe UI" w:hAnsi="Segoe UI" w:cs="Segoe UI"/>
-          <w:noProof/>
-          <w:sz w:val="24"/>
-          <w:szCs w:val="24"/>
-          <w:lang w:eastAsia="es-419"/>
-        </w:rPr>
-        <w:t>A todo esto ambos tenemos nuestros respectivos horarios de trabajo y obligaciones</w:t>
-      </w:r>
-      <w:r>
-        <w:rPr>
-          <w:rFonts w:ascii="Segoe UI" w:hAnsi="Segoe UI" w:cs="Segoe UI"/>
-          <w:noProof/>
-          <w:sz w:val="24"/>
-          <w:szCs w:val="24"/>
-          <w:lang w:eastAsia="es-419"/>
-        </w:rPr>
-        <w:t>,</w:t>
-      </w:r>
-      <w:r>
-        <w:rPr>
-          <w:rFonts w:ascii="Segoe UI" w:hAnsi="Segoe UI" w:cs="Segoe UI"/>
-          <w:noProof/>
-          <w:sz w:val="24"/>
-          <w:szCs w:val="24"/>
-          <w:lang w:eastAsia="es-419"/>
-        </w:rPr>
-        <w:t xml:space="preserve"> los cuales afectaron los momentos en los que nos podíamos poner al mismo tiempo.</w:t>
+        <w:t>, no quisimos hacer tareas por separado ya que esto podría crear conflicto en la diferente realización de lógica o código a lo largo del proyecto. A todo esto ambos tenemos nuestros respectivos horarios de trabajo y obligaciones, los cuales afectaron los momentos en los que nos podíamos poner al mismo tiempo.</w:t>
       </w:r>
     </w:p>
     <w:p>
@@ -4814,8 +4811,9 @@
           <w:szCs w:val="24"/>
           <w:lang w:eastAsia="es-419"/>
         </w:rPr>
+        <w:lastRenderedPageBreak/>
         <w:tab/>
-        <w:t>Creemos que esta práctica nos ayuda muchísimo a comprender más los temas vistos, siendo que de esta forma, al poder plasmarlo en código</w:t>
+        <w:t>Creemos que esta práctica nos ayuda muchísimo a comprender más los temas vistos, siendo que de esta forma, al poder</w:t>
       </w:r>
       <w:bookmarkStart w:id="0" w:name="_GoBack"/>
       <w:bookmarkEnd w:id="0"/>
@@ -4827,8 +4825,45 @@
           <w:szCs w:val="24"/>
           <w:lang w:eastAsia="es-419"/>
         </w:rPr>
-        <w:t>, se nos familiariza más y es más fácil entender el por qué de los procedimientos de cada componente.</w:t>
-      </w:r>
+        <w:t xml:space="preserve"> plasmarlo en código, se nos familiariza más y es más fácil entender el por qué de los procedimientos de cada componente.</w:t>
+      </w:r>
+    </w:p>
+    <w:p>
+      <w:pPr>
+        <w:spacing w:after="0" w:line="240" w:lineRule="auto"/>
+        <w:jc w:val="both"/>
+        <w:rPr>
+          <w:rFonts w:ascii="Segoe UI" w:hAnsi="Segoe UI" w:cs="Segoe UI"/>
+          <w:noProof/>
+          <w:sz w:val="24"/>
+          <w:szCs w:val="24"/>
+          <w:lang w:eastAsia="es-419"/>
+        </w:rPr>
+      </w:pPr>
+      <w:r>
+        <w:rPr>
+          <w:rFonts w:ascii="Segoe UI" w:hAnsi="Segoe UI" w:cs="Segoe UI"/>
+          <w:noProof/>
+          <w:sz w:val="24"/>
+          <w:szCs w:val="24"/>
+          <w:lang w:eastAsia="es-419"/>
+        </w:rPr>
+        <w:tab/>
+        <w:t xml:space="preserve">Todo el trabajo práctico también está subido a GitHub, por lo cual les compartimos el link: </w:t>
+      </w:r>
+      <w:hyperlink r:id="rId6" w:history="1">
+        <w:r>
+          <w:rPr>
+            <w:rStyle w:val="Hipervnculo"/>
+            <w:rFonts w:ascii="Segoe UI" w:hAnsi="Segoe UI" w:cs="Segoe UI"/>
+            <w:noProof/>
+            <w:sz w:val="24"/>
+            <w:szCs w:val="24"/>
+            <w:lang w:eastAsia="es-419"/>
+          </w:rPr>
+          <w:t>https://github.com/francodealesandro/DisenoLogicoProce</w:t>
+        </w:r>
+      </w:hyperlink>
     </w:p>
     <w:sectPr>
       <w:pgSz w:w="11906" w:h="16838" w:code="9"/>
@@ -5622,6 +5657,17 @@
       <w:contextualSpacing/>
     </w:pPr>
   </w:style>
+  <w:style w:type="character" w:styleId="Hipervnculo">
+    <w:name w:val="Hyperlink"/>
+    <w:basedOn w:val="Fuentedeprrafopredeter"/>
+    <w:uiPriority w:val="99"/>
+    <w:unhideWhenUsed/>
+    <w:rsid w:val="00511D45"/>
+    <w:rPr>
+      <w:color w:val="0563C1" w:themeColor="hyperlink"/>
+      <w:u w:val="single"/>
+    </w:rPr>
+  </w:style>
 </w:styles>
 </file>
 
@@ -5891,7 +5937,7 @@
 </file>
 
 <file path=customXml/itemProps1.xml><?xml version="1.0" encoding="utf-8"?>
-<ds:datastoreItem xmlns:ds="http://schemas.openxmlformats.org/officeDocument/2006/customXml" ds:itemID="{DEB7DFBD-0D66-4254-A9F7-47032A532A17}">
+<ds:datastoreItem xmlns:ds="http://schemas.openxmlformats.org/officeDocument/2006/customXml" ds:itemID="{783BB04F-AF64-4174-BE5E-2B22D70B9BF3}">
   <ds:schemaRefs>
     <ds:schemaRef ds:uri="http://schemas.openxmlformats.org/officeDocument/2006/bibliography"/>
   </ds:schemaRefs>

</xml_diff>